<commit_message>
Corrigindo um problema de formatação no arquivos de respostas
</commit_message>
<xml_diff>
--- a/Respostas.docx
+++ b/Respostas.docx
@@ -17,25 +17,25 @@
           <w:sz w:val="28"/>
           <w:szCs w:val="28"/>
         </w:rPr>
-        <w:t xml:space="preserve">Aluno: </w:t>
-      </w:r>
-      <w:proofErr w:type="spellStart"/>
-      <w:r>
+        <w:t>Aluno: Edwino Alberto Lopes Stein</w:t>
+      </w:r>
+    </w:p>
+    <w:p>
+      <w:pPr>
+        <w:spacing w:line="240" w:lineRule="auto"/>
         <w:rPr>
           <w:b/>
           <w:sz w:val="28"/>
           <w:szCs w:val="28"/>
         </w:rPr>
-        <w:t>Edwino</w:t>
-      </w:r>
-      <w:proofErr w:type="spellEnd"/>
+      </w:pPr>
       <w:r>
         <w:rPr>
           <w:b/>
           <w:sz w:val="28"/>
           <w:szCs w:val="28"/>
         </w:rPr>
-        <w:t xml:space="preserve"> Alberto Lopes Stein</w:t>
+        <w:t>Matricula: 1201324411</w:t>
       </w:r>
     </w:p>
     <w:p>
@@ -53,7 +53,7 @@
           <w:sz w:val="28"/>
           <w:szCs w:val="28"/>
         </w:rPr>
-        <w:t>Matricula: 1201324411</w:t>
+        <w:t>Disciplina: Introdução a Sistemas Embarcados (2016.2)</w:t>
       </w:r>
     </w:p>
     <w:p>
@@ -71,43 +71,7 @@
           <w:sz w:val="28"/>
           <w:szCs w:val="28"/>
         </w:rPr>
-        <w:t>Disciplina: Introdução a Sistemas Embarcados (2016.2)</w:t>
-      </w:r>
-    </w:p>
-    <w:p>
-      <w:pPr>
-        <w:spacing w:line="240" w:lineRule="auto"/>
-        <w:rPr>
-          <w:b/>
-          <w:sz w:val="28"/>
-          <w:szCs w:val="28"/>
-        </w:rPr>
-      </w:pPr>
-      <w:r>
-        <w:rPr>
-          <w:b/>
-          <w:sz w:val="28"/>
-          <w:szCs w:val="28"/>
-        </w:rPr>
-        <w:t xml:space="preserve">Professor: </w:t>
-      </w:r>
-      <w:proofErr w:type="spellStart"/>
-      <w:r>
-        <w:rPr>
-          <w:b/>
-          <w:sz w:val="28"/>
-          <w:szCs w:val="28"/>
-        </w:rPr>
-        <w:t>Hebert</w:t>
-      </w:r>
-      <w:proofErr w:type="spellEnd"/>
-      <w:r>
-        <w:rPr>
-          <w:b/>
-          <w:sz w:val="28"/>
-          <w:szCs w:val="28"/>
-        </w:rPr>
-        <w:t xml:space="preserve"> Oliveira Rocha</w:t>
+        <w:t>Professor: Hebert Oliveira Rocha</w:t>
       </w:r>
     </w:p>
     <w:p>
@@ -180,41 +144,13 @@
           <w:szCs w:val="24"/>
         </w:rPr>
       </w:pPr>
-      <w:proofErr w:type="gramStart"/>
-      <w:r>
-        <w:rPr>
-          <w:b/>
-          <w:sz w:val="24"/>
-          <w:szCs w:val="24"/>
-        </w:rPr>
-        <w:t>Implemente</w:t>
-      </w:r>
-      <w:proofErr w:type="gramEnd"/>
-      <w:r>
-        <w:rPr>
-          <w:b/>
-          <w:sz w:val="24"/>
-          <w:szCs w:val="24"/>
-        </w:rPr>
-        <w:t xml:space="preserve"> os seguinte esquema abaixo que deverá controlará um display de 7 segmentos que irá conectado diretamente ao </w:t>
-      </w:r>
-      <w:proofErr w:type="spellStart"/>
-      <w:r>
-        <w:rPr>
-          <w:b/>
-          <w:sz w:val="24"/>
-          <w:szCs w:val="24"/>
-        </w:rPr>
-        <w:t>Arduino</w:t>
-      </w:r>
-      <w:proofErr w:type="spellEnd"/>
-      <w:r>
-        <w:rPr>
-          <w:b/>
-          <w:sz w:val="24"/>
-          <w:szCs w:val="24"/>
-        </w:rPr>
-        <w:t xml:space="preserve"> e fará uma contador hexadecimal configurável através de duas teclas onde você pode usa-lo de forma crescente (0-9) e decrescente (9-0). Descreva o resultado usando o simulador em </w:t>
+      <w:r>
+        <w:rPr>
+          <w:b/>
+          <w:sz w:val="24"/>
+          <w:szCs w:val="24"/>
+        </w:rPr>
+        <w:t xml:space="preserve">Implemente os seguinte esquema abaixo que deverá controlará um display de 7 segmentos que irá conectado diretamente ao Arduino e fará uma contador hexadecimal configurável através de duas teclas onde você pode usa-lo de forma crescente (0-9) e decrescente (9-0). Descreva o resultado usando o simulador em </w:t>
       </w:r>
       <w:hyperlink r:id="rId6" w:history="1">
         <w:r>
@@ -246,11 +182,9 @@
       <w:r>
         <w:t xml:space="preserve"> </w:t>
       </w:r>
-      <w:proofErr w:type="gramStart"/>
       <w:r>
         <w:t>disponíveis</w:t>
       </w:r>
-      <w:proofErr w:type="gramEnd"/>
       <w:r>
         <w:t xml:space="preserve"> no</w:t>
       </w:r>
@@ -324,43 +258,7 @@
           <w:sz w:val="24"/>
           <w:szCs w:val="24"/>
         </w:rPr>
-        <w:t xml:space="preserve">da </w:t>
-      </w:r>
-      <w:proofErr w:type="gramStart"/>
-      <w:r>
-        <w:rPr>
-          <w:b/>
-          <w:sz w:val="24"/>
-          <w:szCs w:val="24"/>
-        </w:rPr>
-        <w:t>3</w:t>
-      </w:r>
-      <w:proofErr w:type="gramEnd"/>
-      <w:r>
-        <w:rPr>
-          <w:b/>
-          <w:sz w:val="24"/>
-          <w:szCs w:val="24"/>
-        </w:rPr>
-        <w:t xml:space="preserve"> andares (1 </w:t>
-      </w:r>
-      <w:proofErr w:type="spellStart"/>
-      <w:r>
-        <w:rPr>
-          <w:b/>
-          <w:sz w:val="24"/>
-          <w:szCs w:val="24"/>
-        </w:rPr>
-        <w:t>butão</w:t>
-      </w:r>
-      <w:proofErr w:type="spellEnd"/>
-      <w:r>
-        <w:rPr>
-          <w:b/>
-          <w:sz w:val="24"/>
-          <w:szCs w:val="24"/>
-        </w:rPr>
-        <w:t xml:space="preserve"> para cada </w:t>
+        <w:t xml:space="preserve">da 3 andares (1 butão para cada </w:t>
       </w:r>
       <w:r>
         <w:rPr>
@@ -456,21 +354,10 @@
         <w:rPr>
           <w:b/>
         </w:rPr>
-        <w:t>/</w:t>
-      </w:r>
-      <w:proofErr w:type="gramStart"/>
-      <w:r>
-        <w:rPr>
-          <w:b/>
-        </w:rPr>
-        <w:t>”</w:t>
-      </w:r>
-      <w:r>
-        <w:t>ou</w:t>
-      </w:r>
-      <w:proofErr w:type="gramEnd"/>
-      <w:r>
-        <w:t xml:space="preserve"> pode ser acessada pelo link </w:t>
+        <w:t>/”</w:t>
+      </w:r>
+      <w:r>
+        <w:t xml:space="preserve">ou pode ser acessada pelo link </w:t>
       </w:r>
       <w:hyperlink r:id="rId9" w:history="1">
         <w:r>
@@ -504,49 +391,21 @@
           <w:szCs w:val="24"/>
         </w:rPr>
       </w:pPr>
-      <w:proofErr w:type="gramStart"/>
-      <w:r>
-        <w:rPr>
-          <w:b/>
-          <w:sz w:val="24"/>
-          <w:szCs w:val="24"/>
-        </w:rPr>
-        <w:t>Implemente</w:t>
-      </w:r>
-      <w:proofErr w:type="gramEnd"/>
-      <w:r>
-        <w:rPr>
-          <w:b/>
-          <w:sz w:val="24"/>
-          <w:szCs w:val="24"/>
-        </w:rPr>
-        <w:t xml:space="preserve"> os seguinte esquema abaixo que deverá </w:t>
-      </w:r>
-      <w:r>
-        <w:rPr>
-          <w:b/>
-          <w:sz w:val="24"/>
-          <w:szCs w:val="24"/>
-        </w:rPr>
-        <w:t xml:space="preserve">identificar cores com o </w:t>
-      </w:r>
-      <w:proofErr w:type="spellStart"/>
-      <w:r>
-        <w:rPr>
-          <w:b/>
-          <w:sz w:val="24"/>
-          <w:szCs w:val="24"/>
-        </w:rPr>
-        <w:t>Arduino</w:t>
-      </w:r>
-      <w:proofErr w:type="spellEnd"/>
-      <w:r>
-        <w:rPr>
-          <w:b/>
-          <w:sz w:val="24"/>
-          <w:szCs w:val="24"/>
-        </w:rPr>
-        <w:t xml:space="preserve"> </w:t>
+      <w:r>
+        <w:rPr>
+          <w:b/>
+          <w:sz w:val="24"/>
+          <w:szCs w:val="24"/>
+        </w:rPr>
+        <w:t xml:space="preserve">Implemente os seguinte esquema abaixo que deverá </w:t>
+      </w:r>
+      <w:r>
+        <w:rPr>
+          <w:b/>
+          <w:sz w:val="24"/>
+          <w:szCs w:val="24"/>
+        </w:rPr>
+        <w:t xml:space="preserve">identificar cores com o Arduino </w:t>
       </w:r>
       <w:r>
         <w:rPr>
@@ -562,25 +421,7 @@
           <w:sz w:val="24"/>
           <w:szCs w:val="24"/>
         </w:rPr>
-        <w:t xml:space="preserve"> saída </w:t>
-      </w:r>
-      <w:proofErr w:type="gramStart"/>
-      <w:r>
-        <w:rPr>
-          <w:b/>
-          <w:sz w:val="24"/>
-          <w:szCs w:val="24"/>
-        </w:rPr>
-        <w:t>as</w:t>
-      </w:r>
-      <w:proofErr w:type="gramEnd"/>
-      <w:r>
-        <w:rPr>
-          <w:b/>
-          <w:sz w:val="24"/>
-          <w:szCs w:val="24"/>
-        </w:rPr>
-        <w:t xml:space="preserve"> cores como o nome e o </w:t>
+        <w:t xml:space="preserve"> saída as cores como o nome e o </w:t>
       </w:r>
       <w:r>
         <w:rPr>
@@ -615,15 +456,7 @@
         <w:jc w:val="both"/>
       </w:pPr>
       <w:r>
-        <w:t xml:space="preserve">A solução encontrada está </w:t>
-      </w:r>
-      <w:proofErr w:type="gramStart"/>
-      <w:r>
-        <w:t>disponíveis</w:t>
-      </w:r>
-      <w:proofErr w:type="gramEnd"/>
-      <w:r>
-        <w:t xml:space="preserve"> nos arquivos presentes </w:t>
+        <w:t xml:space="preserve">A solução encontrada está disponíveis nos arquivos presentes </w:t>
       </w:r>
       <w:r>
         <w:t xml:space="preserve">no diretório </w:t>
@@ -680,8 +513,6 @@
       <w:pPr>
         <w:jc w:val="both"/>
       </w:pPr>
-      <w:bookmarkStart w:id="0" w:name="_GoBack"/>
-      <w:bookmarkEnd w:id="0"/>
     </w:p>
     <w:p>
       <w:pPr>
@@ -708,251 +539,75 @@
       </w:r>
     </w:p>
     <w:p>
-      <w:pPr>
-        <w:spacing w:after="0" w:line="240" w:lineRule="auto"/>
-        <w:jc w:val="both"/>
-        <w:rPr>
-          <w:rFonts w:ascii="Times New Roman" w:eastAsia="Times New Roman" w:hAnsi="Times New Roman" w:cs="Times New Roman"/>
-          <w:sz w:val="24"/>
-          <w:szCs w:val="24"/>
-          <w:lang w:eastAsia="pt-BR"/>
-        </w:rPr>
-      </w:pPr>
-      <w:r>
-        <w:rPr>
-          <w:rFonts w:ascii="Arial" w:eastAsia="Times New Roman" w:hAnsi="Arial" w:cs="Arial"/>
-          <w:color w:val="000000"/>
-          <w:lang w:eastAsia="pt-BR"/>
-        </w:rPr>
+      <w:r>
         <w:t>Denomina-se teste de software, o processo ou série de processos com a finalidade de certificar que o código de um programa para computador irá realizar o que foi projetado, de forma que o mesmo seja previsível, consistente e não apresentar comportamentos não esperado pelos usuários. Os testes são classificados em dois grupos, os baseados em especificação (caixa-preta) e os baseados em programas (caixa-branca).</w:t>
       </w:r>
     </w:p>
     <w:p>
-      <w:pPr>
-        <w:spacing w:after="0" w:line="240" w:lineRule="auto"/>
-        <w:jc w:val="both"/>
-        <w:rPr>
-          <w:rFonts w:ascii="Times New Roman" w:eastAsia="Times New Roman" w:hAnsi="Times New Roman" w:cs="Times New Roman"/>
-          <w:sz w:val="24"/>
-          <w:szCs w:val="24"/>
-          <w:lang w:eastAsia="pt-BR"/>
-        </w:rPr>
-      </w:pPr>
-    </w:p>
-    <w:p>
-      <w:pPr>
-        <w:spacing w:after="0" w:line="240" w:lineRule="auto"/>
-        <w:jc w:val="both"/>
-        <w:rPr>
-          <w:rFonts w:ascii="Times New Roman" w:eastAsia="Times New Roman" w:hAnsi="Times New Roman" w:cs="Times New Roman"/>
-          <w:sz w:val="24"/>
-          <w:szCs w:val="24"/>
-          <w:lang w:eastAsia="pt-BR"/>
-        </w:rPr>
-      </w:pPr>
-      <w:r>
-        <w:rPr>
-          <w:rFonts w:ascii="Arial" w:eastAsia="Times New Roman" w:hAnsi="Arial" w:cs="Arial"/>
-          <w:color w:val="000000"/>
-          <w:lang w:eastAsia="pt-BR"/>
-        </w:rPr>
-        <w:t xml:space="preserve">O TDD se baseia na escrita de pequenos testes para então escrever o código de produção para que </w:t>
-      </w:r>
-      <w:proofErr w:type="gramStart"/>
-      <w:r>
-        <w:rPr>
-          <w:rFonts w:ascii="Arial" w:eastAsia="Times New Roman" w:hAnsi="Arial" w:cs="Arial"/>
-          <w:color w:val="000000"/>
-          <w:lang w:eastAsia="pt-BR"/>
-        </w:rPr>
-        <w:t>passe nos testes</w:t>
-      </w:r>
-      <w:proofErr w:type="gramEnd"/>
-      <w:r>
-        <w:rPr>
-          <w:rFonts w:ascii="Arial" w:eastAsia="Times New Roman" w:hAnsi="Arial" w:cs="Arial"/>
-          <w:color w:val="000000"/>
-          <w:lang w:eastAsia="pt-BR"/>
-        </w:rPr>
-        <w:t xml:space="preserve">. As etapas descritas por Kent Beck, em seu livro </w:t>
-      </w:r>
-      <w:proofErr w:type="spellStart"/>
-      <w:r>
-        <w:rPr>
-          <w:rFonts w:ascii="Arial" w:eastAsia="Times New Roman" w:hAnsi="Arial" w:cs="Arial"/>
-          <w:color w:val="000000"/>
-          <w:lang w:eastAsia="pt-BR"/>
-        </w:rPr>
-        <w:t>Development</w:t>
-      </w:r>
-      <w:proofErr w:type="spellEnd"/>
-      <w:r>
-        <w:rPr>
-          <w:rFonts w:ascii="Arial" w:eastAsia="Times New Roman" w:hAnsi="Arial" w:cs="Arial"/>
-          <w:color w:val="000000"/>
-          <w:lang w:eastAsia="pt-BR"/>
-        </w:rPr>
-        <w:t xml:space="preserve"> Test-</w:t>
-      </w:r>
-      <w:proofErr w:type="spellStart"/>
-      <w:r>
-        <w:rPr>
-          <w:rFonts w:ascii="Arial" w:eastAsia="Times New Roman" w:hAnsi="Arial" w:cs="Arial"/>
-          <w:color w:val="000000"/>
-          <w:lang w:eastAsia="pt-BR"/>
-        </w:rPr>
-        <w:t>Driven</w:t>
-      </w:r>
-      <w:proofErr w:type="spellEnd"/>
-      <w:r>
-        <w:rPr>
-          <w:rFonts w:ascii="Arial" w:eastAsia="Times New Roman" w:hAnsi="Arial" w:cs="Arial"/>
-          <w:color w:val="000000"/>
-          <w:lang w:eastAsia="pt-BR"/>
-        </w:rPr>
-        <w:t>:</w:t>
-      </w:r>
-    </w:p>
-    <w:p>
-      <w:pPr>
-        <w:spacing w:after="0" w:line="240" w:lineRule="auto"/>
-        <w:jc w:val="both"/>
-        <w:rPr>
-          <w:rFonts w:ascii="Times New Roman" w:eastAsia="Times New Roman" w:hAnsi="Times New Roman" w:cs="Times New Roman"/>
-          <w:sz w:val="24"/>
-          <w:szCs w:val="24"/>
-          <w:lang w:eastAsia="pt-BR"/>
-        </w:rPr>
-      </w:pPr>
-    </w:p>
-    <w:p>
-      <w:pPr>
+      <w:r>
+        <w:t>O TDD se baseia na escrita de pequenos testes para então escrever o código de produção para que passe nos testes. As etapas descritas por Kent Beck, em seu livro Development Test-Driven:</w:t>
+      </w:r>
+    </w:p>
+    <w:p>
+      <w:pPr>
+        <w:pStyle w:val="PargrafodaLista"/>
         <w:numPr>
           <w:ilvl w:val="0"/>
-          <w:numId w:val="2"/>
+          <w:numId w:val="4"/>
         </w:numPr>
-        <w:spacing w:after="0" w:line="240" w:lineRule="auto"/>
-        <w:jc w:val="both"/>
-        <w:textAlignment w:val="baseline"/>
-        <w:rPr>
-          <w:rFonts w:ascii="Arial" w:eastAsia="Times New Roman" w:hAnsi="Arial" w:cs="Arial"/>
-          <w:color w:val="000000"/>
-          <w:lang w:eastAsia="pt-BR"/>
-        </w:rPr>
-      </w:pPr>
-      <w:r>
-        <w:rPr>
-          <w:rFonts w:ascii="Arial" w:eastAsia="Times New Roman" w:hAnsi="Arial" w:cs="Arial"/>
-          <w:color w:val="000000"/>
-          <w:lang w:eastAsia="pt-BR"/>
-        </w:rPr>
+      </w:pPr>
+      <w:r>
         <w:t>Adicione um pequeno teste.</w:t>
       </w:r>
     </w:p>
     <w:p>
       <w:pPr>
+        <w:pStyle w:val="PargrafodaLista"/>
         <w:numPr>
           <w:ilvl w:val="0"/>
-          <w:numId w:val="2"/>
+          <w:numId w:val="4"/>
         </w:numPr>
-        <w:spacing w:after="0" w:line="240" w:lineRule="auto"/>
-        <w:jc w:val="both"/>
-        <w:textAlignment w:val="baseline"/>
-        <w:rPr>
-          <w:rFonts w:ascii="Arial" w:eastAsia="Times New Roman" w:hAnsi="Arial" w:cs="Arial"/>
-          <w:color w:val="000000"/>
-          <w:lang w:eastAsia="pt-BR"/>
-        </w:rPr>
-      </w:pPr>
-      <w:r>
-        <w:rPr>
-          <w:rFonts w:ascii="Arial" w:eastAsia="Times New Roman" w:hAnsi="Arial" w:cs="Arial"/>
-          <w:color w:val="000000"/>
-          <w:lang w:eastAsia="pt-BR"/>
-        </w:rPr>
+      </w:pPr>
+      <w:r>
         <w:t>Execute todos os testes e veja o novo falhar, talvez nem mesmo compilar.</w:t>
       </w:r>
     </w:p>
     <w:p>
       <w:pPr>
+        <w:pStyle w:val="PargrafodaLista"/>
         <w:numPr>
           <w:ilvl w:val="0"/>
-          <w:numId w:val="2"/>
+          <w:numId w:val="4"/>
         </w:numPr>
-        <w:spacing w:after="0" w:line="240" w:lineRule="auto"/>
-        <w:jc w:val="both"/>
-        <w:textAlignment w:val="baseline"/>
-        <w:rPr>
-          <w:rFonts w:ascii="Arial" w:eastAsia="Times New Roman" w:hAnsi="Arial" w:cs="Arial"/>
-          <w:color w:val="000000"/>
-          <w:lang w:eastAsia="pt-BR"/>
-        </w:rPr>
-      </w:pPr>
-      <w:r>
-        <w:rPr>
-          <w:rFonts w:ascii="Arial" w:eastAsia="Times New Roman" w:hAnsi="Arial" w:cs="Arial"/>
-          <w:color w:val="000000"/>
-          <w:lang w:eastAsia="pt-BR"/>
-        </w:rPr>
+      </w:pPr>
+      <w:r>
         <w:t>Faça as pequenas mudanças necessárias para o teste passar.</w:t>
       </w:r>
     </w:p>
     <w:p>
       <w:pPr>
+        <w:pStyle w:val="PargrafodaLista"/>
         <w:numPr>
           <w:ilvl w:val="0"/>
-          <w:numId w:val="2"/>
+          <w:numId w:val="4"/>
         </w:numPr>
-        <w:spacing w:after="0" w:line="240" w:lineRule="auto"/>
-        <w:jc w:val="both"/>
-        <w:textAlignment w:val="baseline"/>
-        <w:rPr>
-          <w:rFonts w:ascii="Arial" w:eastAsia="Times New Roman" w:hAnsi="Arial" w:cs="Arial"/>
-          <w:color w:val="000000"/>
-          <w:lang w:eastAsia="pt-BR"/>
-        </w:rPr>
-      </w:pPr>
-      <w:r>
-        <w:rPr>
-          <w:rFonts w:ascii="Arial" w:eastAsia="Times New Roman" w:hAnsi="Arial" w:cs="Arial"/>
-          <w:color w:val="000000"/>
-          <w:lang w:eastAsia="pt-BR"/>
-        </w:rPr>
+      </w:pPr>
+      <w:r>
         <w:t>Execute todos os testes e ver o novo passar.</w:t>
       </w:r>
     </w:p>
     <w:p>
       <w:pPr>
+        <w:pStyle w:val="PargrafodaLista"/>
         <w:numPr>
           <w:ilvl w:val="0"/>
-          <w:numId w:val="2"/>
+          <w:numId w:val="4"/>
         </w:numPr>
-        <w:spacing w:after="0" w:line="240" w:lineRule="auto"/>
-        <w:jc w:val="both"/>
-        <w:textAlignment w:val="baseline"/>
-        <w:rPr>
-          <w:rFonts w:ascii="Arial" w:eastAsia="Times New Roman" w:hAnsi="Arial" w:cs="Arial"/>
-          <w:color w:val="000000"/>
-          <w:lang w:eastAsia="pt-BR"/>
-        </w:rPr>
-      </w:pPr>
-      <w:proofErr w:type="spellStart"/>
-      <w:r>
-        <w:rPr>
-          <w:rFonts w:ascii="Arial" w:eastAsia="Times New Roman" w:hAnsi="Arial" w:cs="Arial"/>
-          <w:color w:val="000000"/>
-          <w:lang w:eastAsia="pt-BR"/>
-        </w:rPr>
-        <w:t>Refatore</w:t>
-      </w:r>
-      <w:proofErr w:type="spellEnd"/>
-      <w:r>
-        <w:rPr>
-          <w:rFonts w:ascii="Arial" w:eastAsia="Times New Roman" w:hAnsi="Arial" w:cs="Arial"/>
-          <w:color w:val="000000"/>
-          <w:lang w:eastAsia="pt-BR"/>
-        </w:rPr>
-        <w:t xml:space="preserve"> para remover duplicação e melhorar a sua expressividade.</w:t>
+      </w:pPr>
+      <w:bookmarkStart w:id="0" w:name="_GoBack"/>
+      <w:bookmarkEnd w:id="0"/>
+      <w:r>
+        <w:t>Refatore para remover duplicação e melhorar a sua expressividade.</w:t>
       </w:r>
     </w:p>
     <w:p>
@@ -977,9 +632,9 @@
 <file path=word/numbering.xml><?xml version="1.0" encoding="utf-8"?>
 <w:numbering xmlns:wpc="http://schemas.microsoft.com/office/word/2010/wordprocessingCanvas" xmlns:mc="http://schemas.openxmlformats.org/markup-compatibility/2006" xmlns:o="urn:schemas-microsoft-com:office:office" xmlns:r="http://schemas.openxmlformats.org/officeDocument/2006/relationships" xmlns:m="http://schemas.openxmlformats.org/officeDocument/2006/math" xmlns:v="urn:schemas-microsoft-com:vml" xmlns:wp14="http://schemas.microsoft.com/office/word/2010/wordprocessingDrawing" xmlns:wp="http://schemas.openxmlformats.org/drawingml/2006/wordprocessingDrawing" xmlns:w10="urn:schemas-microsoft-com:office:word" xmlns:w="http://schemas.openxmlformats.org/wordprocessingml/2006/main" xmlns:w14="http://schemas.microsoft.com/office/word/2010/wordml" xmlns:wpg="http://schemas.microsoft.com/office/word/2010/wordprocessingGroup" xmlns:wpi="http://schemas.microsoft.com/office/word/2010/wordprocessingInk" xmlns:wne="http://schemas.microsoft.com/office/word/2006/wordml" xmlns:wps="http://schemas.microsoft.com/office/word/2010/wordprocessingShape" mc:Ignorable="w14 wp14">
   <w:abstractNum w:abstractNumId="0">
-    <w:nsid w:val="37056EF1"/>
+    <w:nsid w:val="2E442602"/>
     <w:multiLevelType w:val="hybridMultilevel"/>
-    <w:tmpl w:val="79F2A8E4"/>
+    <w:tmpl w:val="81EA7214"/>
     <w:lvl w:ilvl="0" w:tplc="0416000F">
       <w:start w:val="1"/>
       <w:numFmt w:val="decimal"/>
@@ -1066,6 +721,95 @@
     </w:lvl>
   </w:abstractNum>
   <w:abstractNum w:abstractNumId="1">
+    <w:nsid w:val="37056EF1"/>
+    <w:multiLevelType w:val="hybridMultilevel"/>
+    <w:tmpl w:val="C156A44A"/>
+    <w:lvl w:ilvl="0" w:tplc="0416000F">
+      <w:start w:val="1"/>
+      <w:numFmt w:val="decimal"/>
+      <w:lvlText w:val="%1."/>
+      <w:lvlJc w:val="left"/>
+      <w:pPr>
+        <w:ind w:left="720" w:hanging="360"/>
+      </w:pPr>
+      <w:rPr>
+        <w:rFonts w:hint="default"/>
+      </w:rPr>
+    </w:lvl>
+    <w:lvl w:ilvl="1" w:tplc="04160019" w:tentative="1">
+      <w:start w:val="1"/>
+      <w:numFmt w:val="lowerLetter"/>
+      <w:lvlText w:val="%2."/>
+      <w:lvlJc w:val="left"/>
+      <w:pPr>
+        <w:ind w:left="1440" w:hanging="360"/>
+      </w:pPr>
+    </w:lvl>
+    <w:lvl w:ilvl="2" w:tplc="0416001B" w:tentative="1">
+      <w:start w:val="1"/>
+      <w:numFmt w:val="lowerRoman"/>
+      <w:lvlText w:val="%3."/>
+      <w:lvlJc w:val="right"/>
+      <w:pPr>
+        <w:ind w:left="2160" w:hanging="180"/>
+      </w:pPr>
+    </w:lvl>
+    <w:lvl w:ilvl="3" w:tplc="0416000F" w:tentative="1">
+      <w:start w:val="1"/>
+      <w:numFmt w:val="decimal"/>
+      <w:lvlText w:val="%4."/>
+      <w:lvlJc w:val="left"/>
+      <w:pPr>
+        <w:ind w:left="2880" w:hanging="360"/>
+      </w:pPr>
+    </w:lvl>
+    <w:lvl w:ilvl="4" w:tplc="04160019" w:tentative="1">
+      <w:start w:val="1"/>
+      <w:numFmt w:val="lowerLetter"/>
+      <w:lvlText w:val="%5."/>
+      <w:lvlJc w:val="left"/>
+      <w:pPr>
+        <w:ind w:left="3600" w:hanging="360"/>
+      </w:pPr>
+    </w:lvl>
+    <w:lvl w:ilvl="5" w:tplc="0416001B" w:tentative="1">
+      <w:start w:val="1"/>
+      <w:numFmt w:val="lowerRoman"/>
+      <w:lvlText w:val="%6."/>
+      <w:lvlJc w:val="right"/>
+      <w:pPr>
+        <w:ind w:left="4320" w:hanging="180"/>
+      </w:pPr>
+    </w:lvl>
+    <w:lvl w:ilvl="6" w:tplc="0416000F" w:tentative="1">
+      <w:start w:val="1"/>
+      <w:numFmt w:val="decimal"/>
+      <w:lvlText w:val="%7."/>
+      <w:lvlJc w:val="left"/>
+      <w:pPr>
+        <w:ind w:left="5040" w:hanging="360"/>
+      </w:pPr>
+    </w:lvl>
+    <w:lvl w:ilvl="7" w:tplc="04160019" w:tentative="1">
+      <w:start w:val="1"/>
+      <w:numFmt w:val="lowerLetter"/>
+      <w:lvlText w:val="%8."/>
+      <w:lvlJc w:val="left"/>
+      <w:pPr>
+        <w:ind w:left="5760" w:hanging="360"/>
+      </w:pPr>
+    </w:lvl>
+    <w:lvl w:ilvl="8" w:tplc="0416001B" w:tentative="1">
+      <w:start w:val="1"/>
+      <w:numFmt w:val="lowerRoman"/>
+      <w:lvlText w:val="%9."/>
+      <w:lvlJc w:val="right"/>
+      <w:pPr>
+        <w:ind w:left="6480" w:hanging="180"/>
+      </w:pPr>
+    </w:lvl>
+  </w:abstractNum>
+  <w:abstractNum w:abstractNumId="2">
     <w:nsid w:val="476F21B2"/>
     <w:multiLevelType w:val="multilevel"/>
     <w:tmpl w:val="CB9A8D32"/>
@@ -1178,11 +922,106 @@
       </w:pPr>
     </w:lvl>
   </w:abstractNum>
+  <w:abstractNum w:abstractNumId="3">
+    <w:nsid w:val="52570A8B"/>
+    <w:multiLevelType w:val="hybridMultilevel"/>
+    <w:tmpl w:val="644AC274"/>
+    <w:lvl w:ilvl="0" w:tplc="903E3682">
+      <w:start w:val="1"/>
+      <w:numFmt w:val="decimal"/>
+      <w:lvlText w:val="%1."/>
+      <w:lvlJc w:val="left"/>
+      <w:pPr>
+        <w:ind w:left="1068" w:hanging="360"/>
+      </w:pPr>
+      <w:rPr>
+        <w:rFonts w:hint="default"/>
+      </w:rPr>
+    </w:lvl>
+    <w:lvl w:ilvl="1" w:tplc="04160019" w:tentative="1">
+      <w:start w:val="1"/>
+      <w:numFmt w:val="lowerLetter"/>
+      <w:lvlText w:val="%2."/>
+      <w:lvlJc w:val="left"/>
+      <w:pPr>
+        <w:ind w:left="1788" w:hanging="360"/>
+      </w:pPr>
+    </w:lvl>
+    <w:lvl w:ilvl="2" w:tplc="0416001B" w:tentative="1">
+      <w:start w:val="1"/>
+      <w:numFmt w:val="lowerRoman"/>
+      <w:lvlText w:val="%3."/>
+      <w:lvlJc w:val="right"/>
+      <w:pPr>
+        <w:ind w:left="2508" w:hanging="180"/>
+      </w:pPr>
+    </w:lvl>
+    <w:lvl w:ilvl="3" w:tplc="0416000F" w:tentative="1">
+      <w:start w:val="1"/>
+      <w:numFmt w:val="decimal"/>
+      <w:lvlText w:val="%4."/>
+      <w:lvlJc w:val="left"/>
+      <w:pPr>
+        <w:ind w:left="3228" w:hanging="360"/>
+      </w:pPr>
+    </w:lvl>
+    <w:lvl w:ilvl="4" w:tplc="04160019" w:tentative="1">
+      <w:start w:val="1"/>
+      <w:numFmt w:val="lowerLetter"/>
+      <w:lvlText w:val="%5."/>
+      <w:lvlJc w:val="left"/>
+      <w:pPr>
+        <w:ind w:left="3948" w:hanging="360"/>
+      </w:pPr>
+    </w:lvl>
+    <w:lvl w:ilvl="5" w:tplc="0416001B" w:tentative="1">
+      <w:start w:val="1"/>
+      <w:numFmt w:val="lowerRoman"/>
+      <w:lvlText w:val="%6."/>
+      <w:lvlJc w:val="right"/>
+      <w:pPr>
+        <w:ind w:left="4668" w:hanging="180"/>
+      </w:pPr>
+    </w:lvl>
+    <w:lvl w:ilvl="6" w:tplc="0416000F" w:tentative="1">
+      <w:start w:val="1"/>
+      <w:numFmt w:val="decimal"/>
+      <w:lvlText w:val="%7."/>
+      <w:lvlJc w:val="left"/>
+      <w:pPr>
+        <w:ind w:left="5388" w:hanging="360"/>
+      </w:pPr>
+    </w:lvl>
+    <w:lvl w:ilvl="7" w:tplc="04160019" w:tentative="1">
+      <w:start w:val="1"/>
+      <w:numFmt w:val="lowerLetter"/>
+      <w:lvlText w:val="%8."/>
+      <w:lvlJc w:val="left"/>
+      <w:pPr>
+        <w:ind w:left="6108" w:hanging="360"/>
+      </w:pPr>
+    </w:lvl>
+    <w:lvl w:ilvl="8" w:tplc="0416001B" w:tentative="1">
+      <w:start w:val="1"/>
+      <w:numFmt w:val="lowerRoman"/>
+      <w:lvlText w:val="%9."/>
+      <w:lvlJc w:val="right"/>
+      <w:pPr>
+        <w:ind w:left="6828" w:hanging="180"/>
+      </w:pPr>
+    </w:lvl>
+  </w:abstractNum>
   <w:num w:numId="1">
-    <w:abstractNumId w:val="0"/>
+    <w:abstractNumId w:val="1"/>
   </w:num>
   <w:num w:numId="2">
-    <w:abstractNumId w:val="1"/>
+    <w:abstractNumId w:val="2"/>
+  </w:num>
+  <w:num w:numId="3">
+    <w:abstractNumId w:val="3"/>
+  </w:num>
+  <w:num w:numId="4">
+    <w:abstractNumId w:val="0"/>
   </w:num>
 </w:numbering>
 </file>

</xml_diff>